<commit_message>
Pridanie databazy na RAGAS testy
databazu je mozne migrovat, seedovat. Po kliknuti na vyhodnotit odpovede sa automaticky vyplnia potrebne udaje v databaze pre vsetky otazky v nej
</commit_message>
<xml_diff>
--- a/Testovacie_otazky.docx
+++ b/Testovacie_otazky.docx
@@ -57,41 +57,38 @@
           <w:b/>
           <w:bCs/>
         </w:rPr>
-        <w:t xml:space="preserve">: </w:t>
-      </w:r>
-    </w:p>
-    <w:p>
-      <w:pPr>
-        <w:pStyle w:val="Odsekzoznamu"/>
-        <w:ind w:left="1440"/>
-        <w:rPr>
-          <w:b/>
-          <w:bCs/>
-        </w:rPr>
-      </w:pPr>
-      <w:r>
-        <w:rPr>
-          <w:b/>
-          <w:bCs/>
-        </w:rPr>
-        <w:t>Podmienky súťaže</w:t>
-      </w:r>
-    </w:p>
-    <w:p>
-      <w:pPr>
-        <w:pStyle w:val="Odsekzoznamu"/>
-        <w:ind w:left="1440"/>
-        <w:rPr>
-          <w:b/>
-          <w:bCs/>
-        </w:rPr>
-      </w:pPr>
-      <w:r>
-        <w:rPr>
-          <w:b/>
-          <w:bCs/>
-        </w:rPr>
-        <w:t>Podmienky pozostávajú zo 7 častí:</w:t>
+        <w:t>:</w:t>
+      </w:r>
+    </w:p>
+    <w:p>
+      <w:pPr>
+        <w:pStyle w:val="Odsekzoznamu"/>
+        <w:ind w:left="1440"/>
+        <w:rPr>
+          <w:b/>
+          <w:bCs/>
+        </w:rPr>
+      </w:pPr>
+      <w:r>
+        <w:rPr>
+          <w:b/>
+          <w:bCs/>
+        </w:rPr>
+        <w:t xml:space="preserve">Podmienky </w:t>
+      </w:r>
+      <w:r>
+        <w:rPr>
+          <w:b/>
+          <w:bCs/>
+        </w:rPr>
+        <w:t xml:space="preserve">súťaže </w:t>
+      </w:r>
+      <w:r>
+        <w:rPr>
+          <w:b/>
+          <w:bCs/>
+        </w:rPr>
+        <w:t>pozostávajú zo 7 častí:</w:t>
       </w:r>
     </w:p>
     <w:p>
@@ -542,6 +539,9 @@
       <w:r>
         <w:t>navrhovateľ nemá voči vyhlasovateľovi žiadne záväzky po lehote splatnost</w:t>
       </w:r>
+      <w:r>
+        <w:t>i</w:t>
+      </w:r>
     </w:p>
     <w:p>
       <w:pPr>
@@ -564,7 +564,6 @@
         <w:ind w:left="1440"/>
       </w:pPr>
       <w:r>
-        <w:lastRenderedPageBreak/>
         <w:t>vyhlásenie navrhovateľa o pravdivosti a úplnosti všetkých skutočností a údajov uvedených v prihláške a v ponuke,</w:t>
       </w:r>
     </w:p>
@@ -938,114 +937,6 @@
     </w:p>
     <w:p>
       <w:pPr>
-        <w:pStyle w:val="Odsekzoznamu"/>
-        <w:rPr>
-          <w:b/>
-          <w:bCs/>
-        </w:rPr>
-      </w:pPr>
-    </w:p>
-    <w:p>
-      <w:pPr>
-        <w:pStyle w:val="Odsekzoznamu"/>
-        <w:rPr>
-          <w:b/>
-          <w:bCs/>
-        </w:rPr>
-      </w:pPr>
-      <w:r>
-        <w:rPr>
-          <w:b/>
-          <w:bCs/>
-        </w:rPr>
-        <w:t>KONTEXT</w:t>
-      </w:r>
-      <w:r>
-        <w:rPr>
-          <w:b/>
-          <w:bCs/>
-        </w:rPr>
-        <w:t>:</w:t>
-      </w:r>
-    </w:p>
-    <w:p>
-      <w:pPr>
-        <w:pStyle w:val="Odsekzoznamu"/>
-        <w:ind w:left="1440"/>
-      </w:pPr>
-      <w:r>
-        <w:t>Sumárny inštalovaný výkon vodných elektrární v portfóliu Slovenských</w:t>
-      </w:r>
-    </w:p>
-    <w:p>
-      <w:pPr>
-        <w:pStyle w:val="Odsekzoznamu"/>
-        <w:ind w:left="1440"/>
-      </w:pPr>
-      <w:r>
-        <w:t>elektrární je 1 653 MW, čo je približne 40 % z celkového inštalovaného</w:t>
-      </w:r>
-    </w:p>
-    <w:p>
-      <w:pPr>
-        <w:pStyle w:val="Odsekzoznamu"/>
-        <w:ind w:left="1440"/>
-      </w:pPr>
-      <w:r>
-        <w:t>výkonu Slovenských elektrární. Z toho je v prietočných vodných</w:t>
-      </w:r>
-    </w:p>
-    <w:p>
-      <w:pPr>
-        <w:pStyle w:val="Odsekzoznamu"/>
-        <w:ind w:left="1440"/>
-      </w:pPr>
-      <w:r>
-        <w:t>elektrárňach inštalovaných 736,6 MW a v prečerpávacích vodných</w:t>
-      </w:r>
-    </w:p>
-    <w:p>
-      <w:pPr>
-        <w:pStyle w:val="Odsekzoznamu"/>
-        <w:ind w:left="1440"/>
-      </w:pPr>
-      <w:r>
-        <w:t>elektrárňach 916,4 MW (Čierny Váh 734,4 MW, Liptovská Mara 98 MW,</w:t>
-      </w:r>
-    </w:p>
-    <w:p>
-      <w:pPr>
-        <w:pStyle w:val="Odsekzoznamu"/>
-        <w:ind w:left="1440"/>
-      </w:pPr>
-      <w:r>
-        <w:t>Dobšiná 24 MW a Ružín 60 MW). K tomu do 10. marca 2015 Slovenské</w:t>
-      </w:r>
-    </w:p>
-    <w:p>
-      <w:pPr>
-        <w:pStyle w:val="Odsekzoznamu"/>
-        <w:ind w:left="1440"/>
-      </w:pPr>
-      <w:r>
-        <w:t>elektrárne prevádzkovali VE Gabčíkovo s celkovým inštalovaným výkonom</w:t>
-      </w:r>
-    </w:p>
-    <w:p>
-      <w:pPr>
-        <w:pStyle w:val="Odsekzoznamu"/>
-        <w:ind w:left="1440"/>
-      </w:pPr>
-      <w:r>
-        <w:t>746,54 MW a od tohto dňa prevádzku prevzal Vodohospodársky podnik</w:t>
-      </w:r>
-      <w:r>
-        <w:t>.</w:t>
-      </w:r>
-    </w:p>
-    <w:p>
-      <w:pPr>
-        <w:pStyle w:val="Odsekzoznamu"/>
         <w:rPr>
           <w:b/>
           <w:bCs/>
@@ -1275,122 +1166,6 @@
         <w:lastRenderedPageBreak/>
         <w:t>Dokument Odpadové hospodárstvo</w:t>
       </w:r>
-    </w:p>
-    <w:p>
-      <w:pPr>
-        <w:pStyle w:val="Odsekzoznamu"/>
-        <w:numPr>
-          <w:ilvl w:val="0"/>
-          <w:numId w:val="4"/>
-        </w:numPr>
-        <w:rPr>
-          <w:b/>
-          <w:bCs/>
-        </w:rPr>
-      </w:pPr>
-      <w:r>
-        <w:rPr>
-          <w:b/>
-          <w:bCs/>
-        </w:rPr>
-        <w:t xml:space="preserve">OTÁZKA: </w:t>
-      </w:r>
-      <w:r>
-        <w:t xml:space="preserve">Aké odpady vznikajú pri prevádzke Slovenských elektrární a ako </w:t>
-      </w:r>
-      <w:r>
-        <w:t>sa s nimi nakladá</w:t>
-      </w:r>
-      <w:r>
-        <w:t>?</w:t>
-      </w:r>
-    </w:p>
-    <w:p>
-      <w:pPr>
-        <w:pStyle w:val="Odsekzoznamu"/>
-        <w:rPr>
-          <w:b/>
-          <w:bCs/>
-        </w:rPr>
-      </w:pPr>
-    </w:p>
-    <w:p>
-      <w:pPr>
-        <w:pStyle w:val="Odsekzoznamu"/>
-        <w:rPr>
-          <w:b/>
-          <w:bCs/>
-        </w:rPr>
-      </w:pPr>
-      <w:r>
-        <w:rPr>
-          <w:b/>
-          <w:bCs/>
-        </w:rPr>
-        <w:t>KONTEXT:</w:t>
-      </w:r>
-    </w:p>
-    <w:p>
-      <w:pPr>
-        <w:pStyle w:val="Odsekzoznamu"/>
-        <w:ind w:left="1440"/>
-      </w:pPr>
-      <w:r>
-        <w:t>Pri prevádzke závodov Slovenských elektrární vznikajú všetky druhy odpadov, ktoré sa členia na nebezpečné (napr. oleje, chemikálie), ostatné (napr. komunálny odpad, popoly, papier) a rádioaktívne (kvapalné a pevné). Odpady produkované v Slovenských elektrárňach, a.s sú buď zneškodňované na vlastných skládkach a odkaliskách, zmluvne odvážané na skládky iných subjektov, alebo zhodnocované zmluvnými partnermi v zariadeniach na zhodnocovanie odpadov. Vedľajšie produkty Časť technologických odpadov – popol, škvara, energosadrovec z odsírenia a kaly z chemickej úpravy vody, ktoré spĺňajú podmienky zákona o odpadoch, sú klasifikované ako vedľajší produkt, nie odpad. Vedľajšie produkty odoberané externými odberateľmi sú využívané najmä na:</w:t>
-      </w:r>
-    </w:p>
-    <w:p>
-      <w:pPr>
-        <w:pStyle w:val="Odsekzoznamu"/>
-        <w:ind w:left="2160"/>
-      </w:pPr>
-      <w:r>
-        <w:t xml:space="preserve">● výrobu stavebných výrobkov (betón, cement, pórobetón, tehlové výrobky) </w:t>
-      </w:r>
-    </w:p>
-    <w:p>
-      <w:pPr>
-        <w:pStyle w:val="Odsekzoznamu"/>
-        <w:ind w:left="1440" w:firstLine="720"/>
-      </w:pPr>
-      <w:r>
-        <w:t>● vypĺňanie vyťažených banských priestorov</w:t>
-      </w:r>
-    </w:p>
-    <w:p>
-      <w:pPr>
-        <w:pStyle w:val="Odsekzoznamu"/>
-        <w:ind w:left="1440" w:firstLine="720"/>
-      </w:pPr>
-      <w:r>
-        <w:t xml:space="preserve"> ● výrobu sadrokartónových dosiek (sadry, cementov) </w:t>
-      </w:r>
-    </w:p>
-    <w:p>
-      <w:pPr>
-        <w:pStyle w:val="Odsekzoznamu"/>
-        <w:ind w:left="1440" w:firstLine="720"/>
-      </w:pPr>
-      <w:r>
-        <w:t>● reguláciu kyslosti pôdy</w:t>
-      </w:r>
-    </w:p>
-    <w:p>
-      <w:pPr>
-        <w:pStyle w:val="Odsekzoznamu"/>
-        <w:ind w:left="1440"/>
-      </w:pPr>
-      <w:r>
-        <w:t xml:space="preserve"> Okrem vedľajších produktov sú zhodnocované predovšetkým železný šrot, šrot z neželezných kovov, papier, stavebné odpady, odpadové oleje, olovené, niklovo-kadmiové batérie a</w:t>
-      </w:r>
-      <w:r>
-        <w:t> </w:t>
-      </w:r>
-      <w:r>
-        <w:t>pod</w:t>
-      </w:r>
-    </w:p>
-    <w:p>
       <w:r>
         <w:br w:type="page"/>
       </w:r>

</xml_diff>